<commit_message>
conf table add graphs
</commit_message>
<xml_diff>
--- a/Output/5.3_Conf_Set_Results_Table .docx
+++ b/Output/5.3_Conf_Set_Results_Table .docx
@@ -1141,8 +1141,6 @@
         <w:t xml:space="preserve">     Spec 4 </w:t>
       </w:r>
     </w:p>
-    <w:p/>
-    <w:p/>
     <w:p/>
     <w:p/>
     <w:p/>
@@ -1955,7 +1953,7 @@
 </file>
 
 <file path=customXml/itemProps1.xml><?xml version="1.0" encoding="utf-8"?>
-<ds:datastoreItem xmlns:ds="http://schemas.openxmlformats.org/officeDocument/2006/customXml" ds:itemID="{7D94C521-21C8-8540-9680-E260EBC92EAD}">
+<ds:datastoreItem xmlns:ds="http://schemas.openxmlformats.org/officeDocument/2006/customXml" ds:itemID="{9449137B-A124-8C45-9092-C7E05368777E}">
   <ds:schemaRefs>
     <ds:schemaRef ds:uri="http://schemas.openxmlformats.org/officeDocument/2006/bibliography"/>
   </ds:schemaRefs>

</xml_diff>